<commit_message>
Fechas y numeros mejorados
</commit_message>
<xml_diff>
--- a/curriculumHAUNTER.docx
+++ b/curriculumHAUNTER.docx
@@ -180,7 +180,7 @@
         <w:t xml:space="preserve">Nombre: </w:t>
       </w:r>
       <w:r>
-        <w:t>A Aa A</w:t>
+        <w:t>Omar Lopez Hernandez</w:t>
       </w:r>
     </w:p>
     <w:p>
@@ -191,7 +191,7 @@
         <w:t xml:space="preserve">Fecha de nacimiento: </w:t>
       </w:r>
       <w:r>
-        <w:t>a</w:t>
+        <w:t>16/06/94</w:t>
       </w:r>
     </w:p>
     <w:p>
@@ -202,7 +202,7 @@
         <w:t xml:space="preserve">Domicilio: </w:t>
       </w:r>
       <w:r>
-        <w:t>a</w:t>
+        <w:t>Lopez Rayon #33, El Platanal, Jacona</w:t>
       </w:r>
     </w:p>
     <w:p>
@@ -213,7 +213,7 @@
         <w:t xml:space="preserve">Nancionalidad: </w:t>
       </w:r>
       <w:r>
-        <w:t>a</w:t>
+        <w:t>Mexicana</w:t>
       </w:r>
     </w:p>
     <w:p>
@@ -224,7 +224,7 @@
         <w:t xml:space="preserve">Estado civil: </w:t>
       </w:r>
       <w:r>
-        <w:t>a</w:t>
+        <w:t>Soltero</w:t>
       </w:r>
     </w:p>
     <w:p>
@@ -235,7 +235,7 @@
         <w:t xml:space="preserve">Teléfono: </w:t>
       </w:r>
       <w:r>
-        <w:t>a</w:t>
+        <w:t>351-560-14-23</w:t>
       </w:r>
     </w:p>
     <w:p>
@@ -246,7 +246,7 @@
         <w:t xml:space="preserve">e-mail: </w:t>
       </w:r>
       <w:r>
-        <w:t>a</w:t>
+        <w:t>omarlopez161994@gmail.com</w:t>
       </w:r>
     </w:p>
     <w:p>
@@ -265,7 +265,7 @@
         <w:t xml:space="preserve">Datos escolares: </w:t>
       </w:r>
       <w:r>
-        <w:t>a</w:t>
+        <w:t>Estudie en ITESZ y en Cobaem Jacona</w:t>
       </w:r>
     </w:p>
     <w:p>
@@ -303,6 +303,28 @@
           <w:p>
             <w:r>
               <w:t>Descripción</w:t>
+            </w:r>
+          </w:p>
+        </w:tc>
+      </w:tr>
+      <w:tr>
+        <w:tc>
+          <w:tcPr>
+            <w:tcW w:type="dxa" w:w="4419"/>
+          </w:tcPr>
+          <w:p>
+            <w:r>
+              <w:t>Infraestructura de un ERP</w:t>
+            </w:r>
+          </w:p>
+        </w:tc>
+        <w:tc>
+          <w:tcPr>
+            <w:tcW w:type="dxa" w:w="4419"/>
+          </w:tcPr>
+          <w:p>
+            <w:r>
+              <w:t>Desarrollamos un sistema que administra la parte referente a Recrursos Humanos</w:t>
             </w:r>
           </w:p>
         </w:tc>
@@ -364,7 +386,7 @@
         <w:t xml:space="preserve">Idiomas: </w:t>
       </w:r>
       <w:r>
-        <w:t>Natal</w:t>
+        <w:t>Español e Ingles</w:t>
       </w:r>
     </w:p>
     <w:p>

</xml_diff>